<commit_message>
Adicionando fontes no flutter
</commit_message>
<xml_diff>
--- a/02 - Flutter/02-01 - Criando projeto.docx
+++ b/02 - Flutter/02-01 - Criando projeto.docx
@@ -92,7 +92,191 @@
       </w:r>
       <w:proofErr w:type="spellEnd"/>
       <w:r>
-        <w:t xml:space="preserve"> por ultimo “trilhaapp”</w:t>
+        <w:t xml:space="preserve"> por </w:t>
+      </w:r>
+      <w:proofErr w:type="spellStart"/>
+      <w:r>
+        <w:t>ultimo</w:t>
+      </w:r>
+      <w:proofErr w:type="spellEnd"/>
+      <w:r>
+        <w:t xml:space="preserve"> “</w:t>
+      </w:r>
+      <w:proofErr w:type="spellStart"/>
+      <w:r>
+        <w:t>trilhaapp</w:t>
+      </w:r>
+      <w:proofErr w:type="spellEnd"/>
+      <w:r>
+        <w:t>”</w:t>
+      </w:r>
+    </w:p>
+    <w:p/>
+    <w:p>
+      <w:r>
+        <w:drawing>
+          <wp:inline distT="0" distB="0" distL="0" distR="0" wp14:anchorId="569B1F1B" wp14:editId="1984F383">
+            <wp:extent cx="2724530" cy="724001"/>
+            <wp:effectExtent l="0" t="0" r="0" b="0"/>
+            <wp:docPr id="2" name="Imagem 2"/>
+            <wp:cNvGraphicFramePr>
+              <a:graphicFrameLocks xmlns:a="http://schemas.openxmlformats.org/drawingml/2006/main" noChangeAspect="1"/>
+            </wp:cNvGraphicFramePr>
+            <a:graphic xmlns:a="http://schemas.openxmlformats.org/drawingml/2006/main">
+              <a:graphicData uri="http://schemas.openxmlformats.org/drawingml/2006/picture">
+                <pic:pic xmlns:pic="http://schemas.openxmlformats.org/drawingml/2006/picture">
+                  <pic:nvPicPr>
+                    <pic:cNvPr id="1" name=""/>
+                    <pic:cNvPicPr/>
+                  </pic:nvPicPr>
+                  <pic:blipFill>
+                    <a:blip r:embed="rId5"/>
+                    <a:stretch>
+                      <a:fillRect/>
+                    </a:stretch>
+                  </pic:blipFill>
+                  <pic:spPr>
+                    <a:xfrm>
+                      <a:off x="0" y="0"/>
+                      <a:ext cx="2724530" cy="724001"/>
+                    </a:xfrm>
+                    <a:prstGeom prst="rect">
+                      <a:avLst/>
+                    </a:prstGeom>
+                  </pic:spPr>
+                </pic:pic>
+              </a:graphicData>
+            </a:graphic>
+          </wp:inline>
+        </w:drawing>
+      </w:r>
+    </w:p>
+    <w:p>
+      <w:r>
+        <w:t>Acessando e iniciando o projeto.</w:t>
+      </w:r>
+    </w:p>
+    <w:p/>
+    <w:p>
+      <w:r>
+        <w:t>Iniciando o emulador</w:t>
+      </w:r>
+    </w:p>
+    <w:p>
+      <w:r>
+        <w:drawing>
+          <wp:inline distT="0" distB="0" distL="0" distR="0" wp14:anchorId="4EC99001" wp14:editId="617046B6">
+            <wp:extent cx="3305636" cy="714475"/>
+            <wp:effectExtent l="0" t="0" r="0" b="9525"/>
+            <wp:docPr id="3" name="Imagem 3"/>
+            <wp:cNvGraphicFramePr>
+              <a:graphicFrameLocks xmlns:a="http://schemas.openxmlformats.org/drawingml/2006/main" noChangeAspect="1"/>
+            </wp:cNvGraphicFramePr>
+            <a:graphic xmlns:a="http://schemas.openxmlformats.org/drawingml/2006/main">
+              <a:graphicData uri="http://schemas.openxmlformats.org/drawingml/2006/picture">
+                <pic:pic xmlns:pic="http://schemas.openxmlformats.org/drawingml/2006/picture">
+                  <pic:nvPicPr>
+                    <pic:cNvPr id="1" name=""/>
+                    <pic:cNvPicPr/>
+                  </pic:nvPicPr>
+                  <pic:blipFill>
+                    <a:blip r:embed="rId6"/>
+                    <a:stretch>
+                      <a:fillRect/>
+                    </a:stretch>
+                  </pic:blipFill>
+                  <pic:spPr>
+                    <a:xfrm>
+                      <a:off x="0" y="0"/>
+                      <a:ext cx="3305636" cy="714475"/>
+                    </a:xfrm>
+                    <a:prstGeom prst="rect">
+                      <a:avLst/>
+                    </a:prstGeom>
+                  </pic:spPr>
+                </pic:pic>
+              </a:graphicData>
+            </a:graphic>
+          </wp:inline>
+        </w:drawing>
+      </w:r>
+    </w:p>
+    <w:p>
+      <w:r>
+        <w:drawing>
+          <wp:inline distT="0" distB="0" distL="0" distR="0" wp14:anchorId="727B9EF3" wp14:editId="4CC0424E">
+            <wp:extent cx="2581635" cy="752580"/>
+            <wp:effectExtent l="0" t="0" r="9525" b="9525"/>
+            <wp:docPr id="4" name="Imagem 4"/>
+            <wp:cNvGraphicFramePr>
+              <a:graphicFrameLocks xmlns:a="http://schemas.openxmlformats.org/drawingml/2006/main" noChangeAspect="1"/>
+            </wp:cNvGraphicFramePr>
+            <a:graphic xmlns:a="http://schemas.openxmlformats.org/drawingml/2006/main">
+              <a:graphicData uri="http://schemas.openxmlformats.org/drawingml/2006/picture">
+                <pic:pic xmlns:pic="http://schemas.openxmlformats.org/drawingml/2006/picture">
+                  <pic:nvPicPr>
+                    <pic:cNvPr id="1" name=""/>
+                    <pic:cNvPicPr/>
+                  </pic:nvPicPr>
+                  <pic:blipFill>
+                    <a:blip r:embed="rId7"/>
+                    <a:stretch>
+                      <a:fillRect/>
+                    </a:stretch>
+                  </pic:blipFill>
+                  <pic:spPr>
+                    <a:xfrm>
+                      <a:off x="0" y="0"/>
+                      <a:ext cx="2581635" cy="752580"/>
+                    </a:xfrm>
+                    <a:prstGeom prst="rect">
+                      <a:avLst/>
+                    </a:prstGeom>
+                  </pic:spPr>
+                </pic:pic>
+              </a:graphicData>
+            </a:graphic>
+          </wp:inline>
+        </w:drawing>
+      </w:r>
+    </w:p>
+    <w:p>
+      <w:r>
+        <w:drawing>
+          <wp:inline distT="0" distB="0" distL="0" distR="0" wp14:anchorId="39814E6A" wp14:editId="08CAE3C8">
+            <wp:extent cx="3315163" cy="1200318"/>
+            <wp:effectExtent l="0" t="0" r="0" b="0"/>
+            <wp:docPr id="5" name="Imagem 5"/>
+            <wp:cNvGraphicFramePr>
+              <a:graphicFrameLocks xmlns:a="http://schemas.openxmlformats.org/drawingml/2006/main" noChangeAspect="1"/>
+            </wp:cNvGraphicFramePr>
+            <a:graphic xmlns:a="http://schemas.openxmlformats.org/drawingml/2006/main">
+              <a:graphicData uri="http://schemas.openxmlformats.org/drawingml/2006/picture">
+                <pic:pic xmlns:pic="http://schemas.openxmlformats.org/drawingml/2006/picture">
+                  <pic:nvPicPr>
+                    <pic:cNvPr id="1" name=""/>
+                    <pic:cNvPicPr/>
+                  </pic:nvPicPr>
+                  <pic:blipFill>
+                    <a:blip r:embed="rId8"/>
+                    <a:stretch>
+                      <a:fillRect/>
+                    </a:stretch>
+                  </pic:blipFill>
+                  <pic:spPr>
+                    <a:xfrm>
+                      <a:off x="0" y="0"/>
+                      <a:ext cx="3315163" cy="1200318"/>
+                    </a:xfrm>
+                    <a:prstGeom prst="rect">
+                      <a:avLst/>
+                    </a:prstGeom>
+                  </pic:spPr>
+                </pic:pic>
+              </a:graphicData>
+            </a:graphic>
+          </wp:inline>
+        </w:drawing>
       </w:r>
       <w:bookmarkStart w:id="0" w:name="_GoBack"/>
       <w:bookmarkEnd w:id="0"/>

</xml_diff>